<commit_message>
Rebalance y Parte 2
</commit_message>
<xml_diff>
--- a/practica/tp-arboles-avl/tp-arboles-avl-archivocontexto.docx
+++ b/practica/tp-arboles-avl/tp-arboles-avl-archivocontexto.docx
@@ -224,20 +224,24 @@
           <w:color w:val="000000"/>
           <w:szCs w:val="22"/>
         </w:rPr>
-        <w:t>PS: Adentro del nodo está el balance factor y podemos comprobar que sigue siendo un AVL</w:t>
-      </w:r>
-    </w:p>
-    <w:p>
-      <w:pPr>
-        <w:pStyle w:val="NormalWeb"/>
-        <w:spacing w:before="0" w:beforeAutospacing="0" w:after="0" w:afterAutospacing="0"/>
-        <w:textAlignment w:val="baseline"/>
-        <w:rPr>
-          <w:rFonts w:ascii="Arial" w:hAnsi="Arial" w:cs="Arial"/>
-          <w:color w:val="000000"/>
-          <w:szCs w:val="22"/>
-        </w:rPr>
-      </w:pPr>
+        <w:t>Podemos observar que l</w:t>
+      </w:r>
+      <w:r>
+        <w:rPr>
+          <w:rFonts w:ascii="Arial" w:hAnsi="Arial" w:cs="Arial"/>
+          <w:color w:val="000000"/>
+          <w:szCs w:val="22"/>
+        </w:rPr>
+        <w:t xml:space="preserve">os nodos que tienen factor de balance </w:t>
+      </w:r>
+      <w:r>
+        <w:rPr>
+          <w:rFonts w:ascii="Arial" w:hAnsi="Arial" w:cs="Arial"/>
+          <w:color w:val="000000"/>
+          <w:szCs w:val="22"/>
+        </w:rPr>
+        <w:t xml:space="preserve"> 1 y -1 están balanceados aunque no estén completos. Entonces la estructura sigue siendo AVL.</w:t>
+      </w:r>
     </w:p>
     <w:p>
       <w:pPr>
@@ -795,10 +799,10 @@
       <w:r>
         <w:rPr>
           <w:rFonts w:ascii="Arial" w:eastAsia="Times New Roman" w:hAnsi="Arial" w:cs="Arial"/>
-          <w:color w:val="00B050"/>
+          <w:color w:val="FF0000"/>
           <w:sz w:val="36"/>
         </w:rPr>
-        <w:t>v</w:t>
+        <w:t xml:space="preserve">F </w:t>
       </w:r>
       <w:r>
         <w:rPr>
@@ -852,7 +856,7 @@
           <w:color w:val="000000"/>
           <w:sz w:val="28"/>
         </w:rPr>
-        <w:t>Esto es verdadero ya que podemos considerar a ese nodo con balance factor 0 un nodo hoja.</w:t>
+        <w:t>Si no consideramos a los nodos hojas en esta proposición, podemos decir que es Falsa. Para justificarlo mostraremos un árbol AVL que sigue cumpliendo la propiedad aunque todos sus nodos (no hojas) el factor de balanceo sea distinto de 0:</w:t>
       </w:r>
     </w:p>
     <w:p>
@@ -866,334 +870,16 @@
           <w:sz w:val="28"/>
         </w:rPr>
       </w:pPr>
-    </w:p>
-    <w:p>
-      <w:pPr>
-        <w:spacing w:after="0" w:line="240" w:lineRule="auto"/>
-        <w:jc w:val="both"/>
-        <w:textAlignment w:val="baseline"/>
-        <w:rPr>
-          <w:rFonts w:ascii="Arial" w:eastAsia="Times New Roman" w:hAnsi="Arial" w:cs="Arial"/>
-          <w:color w:val="000000"/>
-          <w:sz w:val="28"/>
-        </w:rPr>
-      </w:pPr>
-    </w:p>
-    <w:p>
-      <w:pPr>
-        <w:spacing w:after="0" w:line="240" w:lineRule="auto"/>
-        <w:jc w:val="both"/>
-        <w:textAlignment w:val="baseline"/>
-        <w:rPr>
-          <w:rFonts w:ascii="Arial" w:eastAsia="Times New Roman" w:hAnsi="Arial" w:cs="Arial"/>
-          <w:color w:val="000000"/>
-          <w:sz w:val="28"/>
-        </w:rPr>
-      </w:pPr>
-    </w:p>
-    <w:p>
-      <w:pPr>
-        <w:spacing w:after="0" w:line="240" w:lineRule="auto"/>
-        <w:jc w:val="both"/>
-        <w:textAlignment w:val="baseline"/>
-        <w:rPr>
-          <w:rFonts w:ascii="Arial" w:eastAsia="Times New Roman" w:hAnsi="Arial" w:cs="Arial"/>
-          <w:color w:val="000000"/>
-          <w:sz w:val="28"/>
-        </w:rPr>
-      </w:pPr>
-    </w:p>
-    <w:p>
-      <w:pPr>
-        <w:spacing w:after="0" w:line="240" w:lineRule="auto"/>
-        <w:jc w:val="both"/>
-        <w:textAlignment w:val="baseline"/>
-        <w:rPr>
-          <w:rFonts w:ascii="Arial" w:eastAsia="Times New Roman" w:hAnsi="Arial" w:cs="Arial"/>
-          <w:color w:val="000000"/>
-          <w:sz w:val="28"/>
-        </w:rPr>
-      </w:pPr>
-    </w:p>
-    <w:p>
-      <w:pPr>
-        <w:spacing w:after="0" w:line="240" w:lineRule="auto"/>
-        <w:jc w:val="both"/>
-        <w:textAlignment w:val="baseline"/>
-        <w:rPr>
-          <w:rFonts w:ascii="Arial" w:eastAsia="Times New Roman" w:hAnsi="Arial" w:cs="Arial"/>
-          <w:color w:val="000000"/>
-          <w:sz w:val="28"/>
-        </w:rPr>
-      </w:pPr>
-    </w:p>
-    <w:p>
-      <w:pPr>
-        <w:spacing w:after="0" w:line="240" w:lineRule="auto"/>
-        <w:jc w:val="both"/>
-        <w:textAlignment w:val="baseline"/>
-        <w:rPr>
-          <w:rFonts w:ascii="Arial" w:eastAsia="Times New Roman" w:hAnsi="Arial" w:cs="Arial"/>
-          <w:color w:val="000000"/>
-          <w:sz w:val="28"/>
-        </w:rPr>
-      </w:pPr>
-      <w:r>
-        <w:rPr>
-          <w:rFonts w:ascii="Arial" w:eastAsia="Times New Roman" w:hAnsi="Arial" w:cs="Arial"/>
-          <w:color w:val="000000"/>
-          <w:sz w:val="28"/>
-        </w:rPr>
-        <w:t xml:space="preserve">Ejercicio 7: </w:t>
-      </w:r>
-      <w:r>
-        <w:rPr>
-          <w:rFonts w:ascii="Arial" w:eastAsia="Times New Roman" w:hAnsi="Arial" w:cs="Arial"/>
-          <w:color w:val="000000"/>
-          <w:sz w:val="28"/>
-        </w:rPr>
-        <w:tab/>
-        <w:t xml:space="preserve"> </w:t>
-      </w:r>
-      <w:r>
-        <w:rPr>
-          <w:rFonts w:ascii="Arial" w:eastAsia="Times New Roman" w:hAnsi="Arial" w:cs="Arial"/>
-          <w:color w:val="000000"/>
-          <w:sz w:val="28"/>
-        </w:rPr>
-        <w:tab/>
-      </w:r>
-    </w:p>
-    <w:p>
-      <w:pPr>
-        <w:spacing w:after="0" w:line="240" w:lineRule="auto"/>
-        <w:jc w:val="both"/>
-        <w:textAlignment w:val="baseline"/>
-        <w:rPr>
-          <w:rFonts w:ascii="Arial" w:eastAsia="Times New Roman" w:hAnsi="Arial" w:cs="Arial"/>
-          <w:color w:val="000000"/>
-          <w:sz w:val="28"/>
-        </w:rPr>
-      </w:pPr>
-    </w:p>
-    <w:p>
-      <w:pPr>
-        <w:spacing w:after="0" w:line="240" w:lineRule="auto"/>
-        <w:jc w:val="both"/>
-        <w:textAlignment w:val="baseline"/>
-        <w:rPr>
-          <w:rFonts w:ascii="Arial" w:eastAsia="Times New Roman" w:hAnsi="Arial" w:cs="Arial"/>
-          <w:color w:val="000000"/>
-          <w:sz w:val="24"/>
-        </w:rPr>
-      </w:pPr>
-      <w:r>
-        <w:rPr>
-          <w:rFonts w:ascii="Arial" w:eastAsia="Times New Roman" w:hAnsi="Arial" w:cs="Arial" w:hint="eastAsia"/>
-          <w:color w:val="000000"/>
-          <w:sz w:val="24"/>
-        </w:rPr>
-        <w:t xml:space="preserve">Sean A y B dos AVL de m y n nodos respectivamente y sea x un </w:t>
-      </w:r>
-      <w:proofErr w:type="spellStart"/>
-      <w:r>
-        <w:rPr>
-          <w:rFonts w:ascii="Arial" w:eastAsia="Times New Roman" w:hAnsi="Arial" w:cs="Arial" w:hint="eastAsia"/>
-          <w:color w:val="000000"/>
-          <w:sz w:val="24"/>
-        </w:rPr>
-        <w:t>key</w:t>
-      </w:r>
-      <w:proofErr w:type="spellEnd"/>
-      <w:r>
-        <w:rPr>
-          <w:rFonts w:ascii="Arial" w:eastAsia="Times New Roman" w:hAnsi="Arial" w:cs="Arial" w:hint="eastAsia"/>
-          <w:color w:val="000000"/>
-          <w:sz w:val="24"/>
-        </w:rPr>
-        <w:t xml:space="preserve"> cualquiera de forma tal que para todo </w:t>
-      </w:r>
-      <w:proofErr w:type="spellStart"/>
-      <w:r>
-        <w:rPr>
-          <w:rFonts w:ascii="Arial" w:eastAsia="Times New Roman" w:hAnsi="Arial" w:cs="Arial" w:hint="eastAsia"/>
-          <w:color w:val="000000"/>
-          <w:sz w:val="24"/>
-        </w:rPr>
-        <w:t>key</w:t>
-      </w:r>
-      <w:proofErr w:type="spellEnd"/>
-      <w:r>
-        <w:rPr>
-          <w:rFonts w:ascii="Arial" w:eastAsia="Times New Roman" w:hAnsi="Arial" w:cs="Arial" w:hint="eastAsia"/>
-          <w:color w:val="000000"/>
-          <w:sz w:val="24"/>
-        </w:rPr>
-        <w:t xml:space="preserve"> a </w:t>
-      </w:r>
-      <w:r>
-        <w:rPr>
-          <w:rFonts w:ascii="Cambria Math" w:eastAsia="Times New Roman" w:hAnsi="Cambria Math" w:cs="Cambria Math"/>
-          <w:color w:val="000000"/>
-          <w:sz w:val="24"/>
-        </w:rPr>
-        <w:t>∈</w:t>
-      </w:r>
-      <w:r>
-        <w:rPr>
-          <w:rFonts w:ascii="Arial" w:eastAsia="Times New Roman" w:hAnsi="Arial" w:cs="Arial" w:hint="eastAsia"/>
-          <w:color w:val="000000"/>
-          <w:sz w:val="24"/>
-        </w:rPr>
-        <w:t xml:space="preserve"> A y para todo </w:t>
-      </w:r>
-      <w:proofErr w:type="spellStart"/>
-      <w:r>
-        <w:rPr>
-          <w:rFonts w:ascii="Arial" w:eastAsia="Times New Roman" w:hAnsi="Arial" w:cs="Arial" w:hint="eastAsia"/>
-          <w:color w:val="000000"/>
-          <w:sz w:val="24"/>
-        </w:rPr>
-        <w:t>key</w:t>
-      </w:r>
-      <w:proofErr w:type="spellEnd"/>
-      <w:r>
-        <w:rPr>
-          <w:rFonts w:ascii="Arial" w:eastAsia="Times New Roman" w:hAnsi="Arial" w:cs="Arial" w:hint="eastAsia"/>
-          <w:color w:val="000000"/>
-          <w:sz w:val="24"/>
-        </w:rPr>
-        <w:t xml:space="preserve"> b </w:t>
-      </w:r>
-      <w:r>
-        <w:rPr>
-          <w:rFonts w:ascii="Cambria Math" w:eastAsia="Times New Roman" w:hAnsi="Cambria Math" w:cs="Cambria Math"/>
-          <w:color w:val="000000"/>
-          <w:sz w:val="24"/>
-        </w:rPr>
-        <w:t>∈</w:t>
-      </w:r>
-      <w:r>
-        <w:rPr>
-          <w:rFonts w:ascii="Arial" w:eastAsia="Times New Roman" w:hAnsi="Arial" w:cs="Arial" w:hint="eastAsia"/>
-          <w:color w:val="000000"/>
-          <w:sz w:val="24"/>
-        </w:rPr>
-        <w:t xml:space="preserve"> B se cumple que a &lt; x &lt; b. Plantear un algoritmo </w:t>
-      </w:r>
-      <w:proofErr w:type="gramStart"/>
-      <w:r>
-        <w:rPr>
-          <w:rFonts w:ascii="Arial" w:eastAsia="Times New Roman" w:hAnsi="Arial" w:cs="Arial" w:hint="eastAsia"/>
-          <w:color w:val="000000"/>
-          <w:sz w:val="24"/>
-        </w:rPr>
-        <w:t>O(</w:t>
-      </w:r>
-      <w:proofErr w:type="gramEnd"/>
-      <w:r>
-        <w:rPr>
-          <w:rFonts w:ascii="Arial" w:eastAsia="Times New Roman" w:hAnsi="Arial" w:cs="Arial" w:hint="eastAsia"/>
-          <w:color w:val="000000"/>
-          <w:sz w:val="24"/>
-        </w:rPr>
-        <w:t xml:space="preserve">log n + log m) que devuelva un AVL que contenga los </w:t>
-      </w:r>
-      <w:proofErr w:type="spellStart"/>
-      <w:r>
-        <w:rPr>
-          <w:rFonts w:ascii="Arial" w:eastAsia="Times New Roman" w:hAnsi="Arial" w:cs="Arial" w:hint="eastAsia"/>
-          <w:color w:val="000000"/>
-          <w:sz w:val="24"/>
-        </w:rPr>
-        <w:t>key</w:t>
-      </w:r>
-      <w:proofErr w:type="spellEnd"/>
-      <w:r>
-        <w:rPr>
-          <w:rFonts w:ascii="Arial" w:eastAsia="Times New Roman" w:hAnsi="Arial" w:cs="Arial" w:hint="eastAsia"/>
-          <w:color w:val="000000"/>
-          <w:sz w:val="24"/>
-        </w:rPr>
-        <w:t xml:space="preserve"> de A, el </w:t>
-      </w:r>
-      <w:proofErr w:type="spellStart"/>
-      <w:r>
-        <w:rPr>
-          <w:rFonts w:ascii="Arial" w:eastAsia="Times New Roman" w:hAnsi="Arial" w:cs="Arial" w:hint="eastAsia"/>
-          <w:color w:val="000000"/>
-          <w:sz w:val="24"/>
-        </w:rPr>
-        <w:t>key</w:t>
-      </w:r>
-      <w:proofErr w:type="spellEnd"/>
-      <w:r>
-        <w:rPr>
-          <w:rFonts w:ascii="Arial" w:eastAsia="Times New Roman" w:hAnsi="Arial" w:cs="Arial" w:hint="eastAsia"/>
-          <w:color w:val="000000"/>
-          <w:sz w:val="24"/>
-        </w:rPr>
-        <w:t xml:space="preserve"> x y</w:t>
-      </w:r>
-      <w:r>
-        <w:rPr>
-          <w:rFonts w:ascii="Arial" w:eastAsia="Times New Roman" w:hAnsi="Arial" w:cs="Arial"/>
-          <w:color w:val="000000"/>
-          <w:sz w:val="24"/>
-        </w:rPr>
-        <w:t xml:space="preserve"> los </w:t>
-      </w:r>
-      <w:proofErr w:type="spellStart"/>
-      <w:r>
-        <w:rPr>
-          <w:rFonts w:ascii="Arial" w:eastAsia="Times New Roman" w:hAnsi="Arial" w:cs="Arial"/>
-          <w:color w:val="000000"/>
-          <w:sz w:val="24"/>
-        </w:rPr>
-        <w:t>key</w:t>
-      </w:r>
-      <w:proofErr w:type="spellEnd"/>
-      <w:r>
-        <w:rPr>
-          <w:rFonts w:ascii="Arial" w:eastAsia="Times New Roman" w:hAnsi="Arial" w:cs="Arial"/>
-          <w:color w:val="000000"/>
-          <w:sz w:val="24"/>
-        </w:rPr>
-        <w:t xml:space="preserve"> de B.</w:t>
-      </w:r>
-    </w:p>
-    <w:p>
-      <w:pPr>
-        <w:spacing w:after="0" w:line="240" w:lineRule="auto"/>
-        <w:jc w:val="both"/>
-        <w:textAlignment w:val="baseline"/>
-        <w:rPr>
-          <w:rFonts w:ascii="Arial" w:eastAsia="Times New Roman" w:hAnsi="Arial" w:cs="Arial"/>
-          <w:color w:val="000000"/>
-          <w:sz w:val="24"/>
-        </w:rPr>
-      </w:pPr>
-    </w:p>
-    <w:p>
-      <w:pPr>
-        <w:spacing w:after="0" w:line="240" w:lineRule="auto"/>
-        <w:jc w:val="both"/>
-        <w:textAlignment w:val="baseline"/>
-        <w:rPr>
-          <w:rFonts w:ascii="Arial" w:eastAsia="Times New Roman" w:hAnsi="Arial" w:cs="Arial"/>
-          <w:color w:val="000000"/>
-          <w:sz w:val="24"/>
-        </w:rPr>
-      </w:pPr>
       <w:r>
         <w:rPr>
           <w:noProof/>
         </w:rPr>
+        <w:lastRenderedPageBreak/>
         <w:drawing>
-          <wp:inline distT="0" distB="0" distL="0" distR="0" wp14:anchorId="7D3B8B4D" wp14:editId="12499E2B">
-            <wp:extent cx="4495800" cy="2095500"/>
-            <wp:effectExtent l="0" t="0" r="0" b="0"/>
-            <wp:docPr id="5" name="Imagen 5"/>
+          <wp:inline distT="0" distB="0" distL="0" distR="0" wp14:anchorId="2F322AFA" wp14:editId="23901230">
+            <wp:extent cx="3781425" cy="5524500"/>
+            <wp:effectExtent l="0" t="0" r="9525" b="0"/>
+            <wp:docPr id="6" name="Imagen 6"/>
             <wp:cNvGraphicFramePr>
               <a:graphicFrameLocks xmlns:a="http://schemas.openxmlformats.org/drawingml/2006/main" noChangeAspect="1"/>
             </wp:cNvGraphicFramePr>
@@ -1213,6 +899,350 @@
                   <pic:spPr>
                     <a:xfrm>
                       <a:off x="0" y="0"/>
+                      <a:ext cx="3781425" cy="5524500"/>
+                    </a:xfrm>
+                    <a:prstGeom prst="rect">
+                      <a:avLst/>
+                    </a:prstGeom>
+                  </pic:spPr>
+                </pic:pic>
+              </a:graphicData>
+            </a:graphic>
+          </wp:inline>
+        </w:drawing>
+      </w:r>
+    </w:p>
+    <w:p>
+      <w:pPr>
+        <w:spacing w:after="0" w:line="240" w:lineRule="auto"/>
+        <w:jc w:val="both"/>
+        <w:textAlignment w:val="baseline"/>
+        <w:rPr>
+          <w:rFonts w:ascii="Arial" w:eastAsia="Times New Roman" w:hAnsi="Arial" w:cs="Arial"/>
+          <w:color w:val="000000"/>
+          <w:sz w:val="28"/>
+        </w:rPr>
+      </w:pPr>
+      <w:r>
+        <w:rPr>
+          <w:rFonts w:ascii="Arial" w:eastAsia="Times New Roman" w:hAnsi="Arial" w:cs="Arial"/>
+          <w:color w:val="000000"/>
+          <w:sz w:val="28"/>
+        </w:rPr>
+        <w:t>Observamos que el Árbol cumple propiedad de AVL aunque sus nodos internos (nodos no hojas), su factor de balanceo son distintos de 0.</w:t>
+      </w:r>
+    </w:p>
+    <w:p>
+      <w:pPr>
+        <w:spacing w:after="0" w:line="240" w:lineRule="auto"/>
+        <w:jc w:val="both"/>
+        <w:textAlignment w:val="baseline"/>
+        <w:rPr>
+          <w:rFonts w:ascii="Arial" w:eastAsia="Times New Roman" w:hAnsi="Arial" w:cs="Arial"/>
+          <w:color w:val="000000"/>
+          <w:sz w:val="28"/>
+        </w:rPr>
+      </w:pPr>
+    </w:p>
+    <w:p>
+      <w:pPr>
+        <w:spacing w:after="0" w:line="240" w:lineRule="auto"/>
+        <w:jc w:val="both"/>
+        <w:textAlignment w:val="baseline"/>
+        <w:rPr>
+          <w:rFonts w:ascii="Arial" w:eastAsia="Times New Roman" w:hAnsi="Arial" w:cs="Arial"/>
+          <w:color w:val="000000"/>
+          <w:sz w:val="28"/>
+        </w:rPr>
+      </w:pPr>
+    </w:p>
+    <w:p>
+      <w:pPr>
+        <w:spacing w:after="0" w:line="240" w:lineRule="auto"/>
+        <w:jc w:val="both"/>
+        <w:textAlignment w:val="baseline"/>
+        <w:rPr>
+          <w:rFonts w:ascii="Arial" w:eastAsia="Times New Roman" w:hAnsi="Arial" w:cs="Arial"/>
+          <w:color w:val="000000"/>
+          <w:sz w:val="28"/>
+        </w:rPr>
+      </w:pPr>
+      <w:r>
+        <w:rPr>
+          <w:rFonts w:ascii="Arial" w:eastAsia="Times New Roman" w:hAnsi="Arial" w:cs="Arial"/>
+          <w:color w:val="000000"/>
+          <w:sz w:val="28"/>
+        </w:rPr>
+        <w:t xml:space="preserve">Ejercicio 7: </w:t>
+      </w:r>
+      <w:r>
+        <w:rPr>
+          <w:rFonts w:ascii="Arial" w:eastAsia="Times New Roman" w:hAnsi="Arial" w:cs="Arial"/>
+          <w:color w:val="000000"/>
+          <w:sz w:val="28"/>
+        </w:rPr>
+        <w:tab/>
+        <w:t xml:space="preserve"> </w:t>
+      </w:r>
+      <w:r>
+        <w:rPr>
+          <w:rFonts w:ascii="Arial" w:eastAsia="Times New Roman" w:hAnsi="Arial" w:cs="Arial"/>
+          <w:color w:val="000000"/>
+          <w:sz w:val="28"/>
+        </w:rPr>
+        <w:tab/>
+      </w:r>
+    </w:p>
+    <w:p>
+      <w:pPr>
+        <w:spacing w:after="0" w:line="240" w:lineRule="auto"/>
+        <w:jc w:val="both"/>
+        <w:textAlignment w:val="baseline"/>
+        <w:rPr>
+          <w:rFonts w:ascii="Arial" w:eastAsia="Times New Roman" w:hAnsi="Arial" w:cs="Arial"/>
+          <w:color w:val="000000"/>
+          <w:sz w:val="28"/>
+        </w:rPr>
+      </w:pPr>
+    </w:p>
+    <w:p>
+      <w:pPr>
+        <w:spacing w:after="0" w:line="240" w:lineRule="auto"/>
+        <w:jc w:val="both"/>
+        <w:textAlignment w:val="baseline"/>
+        <w:rPr>
+          <w:rFonts w:ascii="Arial" w:eastAsia="Times New Roman" w:hAnsi="Arial" w:cs="Arial"/>
+          <w:color w:val="000000"/>
+          <w:sz w:val="24"/>
+        </w:rPr>
+      </w:pPr>
+      <w:r>
+        <w:rPr>
+          <w:rFonts w:ascii="Arial" w:eastAsia="Times New Roman" w:hAnsi="Arial" w:cs="Arial" w:hint="eastAsia"/>
+          <w:color w:val="000000"/>
+          <w:sz w:val="24"/>
+        </w:rPr>
+        <w:t xml:space="preserve">Sean A y B dos AVL de m y n nodos respectivamente y sea x un </w:t>
+      </w:r>
+      <w:proofErr w:type="spellStart"/>
+      <w:r>
+        <w:rPr>
+          <w:rFonts w:ascii="Arial" w:eastAsia="Times New Roman" w:hAnsi="Arial" w:cs="Arial" w:hint="eastAsia"/>
+          <w:color w:val="000000"/>
+          <w:sz w:val="24"/>
+        </w:rPr>
+        <w:t>key</w:t>
+      </w:r>
+      <w:proofErr w:type="spellEnd"/>
+      <w:r>
+        <w:rPr>
+          <w:rFonts w:ascii="Arial" w:eastAsia="Times New Roman" w:hAnsi="Arial" w:cs="Arial" w:hint="eastAsia"/>
+          <w:color w:val="000000"/>
+          <w:sz w:val="24"/>
+        </w:rPr>
+        <w:t xml:space="preserve"> cualquiera de forma tal que para todo </w:t>
+      </w:r>
+      <w:proofErr w:type="spellStart"/>
+      <w:r>
+        <w:rPr>
+          <w:rFonts w:ascii="Arial" w:eastAsia="Times New Roman" w:hAnsi="Arial" w:cs="Arial" w:hint="eastAsia"/>
+          <w:color w:val="000000"/>
+          <w:sz w:val="24"/>
+        </w:rPr>
+        <w:t>key</w:t>
+      </w:r>
+      <w:proofErr w:type="spellEnd"/>
+      <w:r>
+        <w:rPr>
+          <w:rFonts w:ascii="Arial" w:eastAsia="Times New Roman" w:hAnsi="Arial" w:cs="Arial" w:hint="eastAsia"/>
+          <w:color w:val="000000"/>
+          <w:sz w:val="24"/>
+        </w:rPr>
+        <w:t xml:space="preserve"> a </w:t>
+      </w:r>
+      <w:r>
+        <w:rPr>
+          <w:rFonts w:ascii="Cambria Math" w:eastAsia="Times New Roman" w:hAnsi="Cambria Math" w:cs="Cambria Math"/>
+          <w:color w:val="000000"/>
+          <w:sz w:val="24"/>
+        </w:rPr>
+        <w:t>∈</w:t>
+      </w:r>
+      <w:r>
+        <w:rPr>
+          <w:rFonts w:ascii="Arial" w:eastAsia="Times New Roman" w:hAnsi="Arial" w:cs="Arial" w:hint="eastAsia"/>
+          <w:color w:val="000000"/>
+          <w:sz w:val="24"/>
+        </w:rPr>
+        <w:t xml:space="preserve"> A y para todo </w:t>
+      </w:r>
+      <w:proofErr w:type="spellStart"/>
+      <w:r>
+        <w:rPr>
+          <w:rFonts w:ascii="Arial" w:eastAsia="Times New Roman" w:hAnsi="Arial" w:cs="Arial" w:hint="eastAsia"/>
+          <w:color w:val="000000"/>
+          <w:sz w:val="24"/>
+        </w:rPr>
+        <w:t>key</w:t>
+      </w:r>
+      <w:proofErr w:type="spellEnd"/>
+      <w:r>
+        <w:rPr>
+          <w:rFonts w:ascii="Arial" w:eastAsia="Times New Roman" w:hAnsi="Arial" w:cs="Arial" w:hint="eastAsia"/>
+          <w:color w:val="000000"/>
+          <w:sz w:val="24"/>
+        </w:rPr>
+        <w:t xml:space="preserve"> b </w:t>
+      </w:r>
+      <w:r>
+        <w:rPr>
+          <w:rFonts w:ascii="Cambria Math" w:eastAsia="Times New Roman" w:hAnsi="Cambria Math" w:cs="Cambria Math"/>
+          <w:color w:val="000000"/>
+          <w:sz w:val="24"/>
+        </w:rPr>
+        <w:t>∈</w:t>
+      </w:r>
+      <w:r>
+        <w:rPr>
+          <w:rFonts w:ascii="Arial" w:eastAsia="Times New Roman" w:hAnsi="Arial" w:cs="Arial" w:hint="eastAsia"/>
+          <w:color w:val="000000"/>
+          <w:sz w:val="24"/>
+        </w:rPr>
+        <w:t xml:space="preserve"> B se cumple que a &lt; x &lt; b. Plantear un algoritmo </w:t>
+      </w:r>
+      <w:proofErr w:type="gramStart"/>
+      <w:r>
+        <w:rPr>
+          <w:rFonts w:ascii="Arial" w:eastAsia="Times New Roman" w:hAnsi="Arial" w:cs="Arial" w:hint="eastAsia"/>
+          <w:color w:val="000000"/>
+          <w:sz w:val="24"/>
+        </w:rPr>
+        <w:t>O(</w:t>
+      </w:r>
+      <w:proofErr w:type="gramEnd"/>
+      <w:r>
+        <w:rPr>
+          <w:rFonts w:ascii="Arial" w:eastAsia="Times New Roman" w:hAnsi="Arial" w:cs="Arial" w:hint="eastAsia"/>
+          <w:color w:val="000000"/>
+          <w:sz w:val="24"/>
+        </w:rPr>
+        <w:t xml:space="preserve">log n + log m) que devuelva un AVL que contenga los </w:t>
+      </w:r>
+      <w:proofErr w:type="spellStart"/>
+      <w:r>
+        <w:rPr>
+          <w:rFonts w:ascii="Arial" w:eastAsia="Times New Roman" w:hAnsi="Arial" w:cs="Arial" w:hint="eastAsia"/>
+          <w:color w:val="000000"/>
+          <w:sz w:val="24"/>
+        </w:rPr>
+        <w:t>key</w:t>
+      </w:r>
+      <w:proofErr w:type="spellEnd"/>
+      <w:r>
+        <w:rPr>
+          <w:rFonts w:ascii="Arial" w:eastAsia="Times New Roman" w:hAnsi="Arial" w:cs="Arial" w:hint="eastAsia"/>
+          <w:color w:val="000000"/>
+          <w:sz w:val="24"/>
+        </w:rPr>
+        <w:t xml:space="preserve"> de A, el </w:t>
+      </w:r>
+      <w:proofErr w:type="spellStart"/>
+      <w:r>
+        <w:rPr>
+          <w:rFonts w:ascii="Arial" w:eastAsia="Times New Roman" w:hAnsi="Arial" w:cs="Arial" w:hint="eastAsia"/>
+          <w:color w:val="000000"/>
+          <w:sz w:val="24"/>
+        </w:rPr>
+        <w:t>key</w:t>
+      </w:r>
+      <w:proofErr w:type="spellEnd"/>
+      <w:r>
+        <w:rPr>
+          <w:rFonts w:ascii="Arial" w:eastAsia="Times New Roman" w:hAnsi="Arial" w:cs="Arial" w:hint="eastAsia"/>
+          <w:color w:val="000000"/>
+          <w:sz w:val="24"/>
+        </w:rPr>
+        <w:t xml:space="preserve"> x y</w:t>
+      </w:r>
+      <w:r>
+        <w:rPr>
+          <w:rFonts w:ascii="Arial" w:eastAsia="Times New Roman" w:hAnsi="Arial" w:cs="Arial"/>
+          <w:color w:val="000000"/>
+          <w:sz w:val="24"/>
+        </w:rPr>
+        <w:t xml:space="preserve"> los </w:t>
+      </w:r>
+      <w:proofErr w:type="spellStart"/>
+      <w:r>
+        <w:rPr>
+          <w:rFonts w:ascii="Arial" w:eastAsia="Times New Roman" w:hAnsi="Arial" w:cs="Arial"/>
+          <w:color w:val="000000"/>
+          <w:sz w:val="24"/>
+        </w:rPr>
+        <w:t>key</w:t>
+      </w:r>
+      <w:proofErr w:type="spellEnd"/>
+      <w:r>
+        <w:rPr>
+          <w:rFonts w:ascii="Arial" w:eastAsia="Times New Roman" w:hAnsi="Arial" w:cs="Arial"/>
+          <w:color w:val="000000"/>
+          <w:sz w:val="24"/>
+        </w:rPr>
+        <w:t xml:space="preserve"> de B.</w:t>
+      </w:r>
+    </w:p>
+    <w:p>
+      <w:pPr>
+        <w:spacing w:after="0" w:line="240" w:lineRule="auto"/>
+        <w:jc w:val="both"/>
+        <w:textAlignment w:val="baseline"/>
+        <w:rPr>
+          <w:rFonts w:ascii="Arial" w:eastAsia="Times New Roman" w:hAnsi="Arial" w:cs="Arial"/>
+          <w:color w:val="000000"/>
+          <w:sz w:val="24"/>
+        </w:rPr>
+      </w:pPr>
+    </w:p>
+    <w:p>
+      <w:pPr>
+        <w:spacing w:after="0" w:line="240" w:lineRule="auto"/>
+        <w:jc w:val="both"/>
+        <w:textAlignment w:val="baseline"/>
+        <w:rPr>
+          <w:rFonts w:ascii="Arial" w:eastAsia="Times New Roman" w:hAnsi="Arial" w:cs="Arial"/>
+          <w:color w:val="000000"/>
+          <w:sz w:val="24"/>
+        </w:rPr>
+      </w:pPr>
+      <w:r>
+        <w:rPr>
+          <w:noProof/>
+        </w:rPr>
+        <w:lastRenderedPageBreak/>
+        <w:drawing>
+          <wp:inline distT="0" distB="0" distL="0" distR="0" wp14:anchorId="7D3B8B4D" wp14:editId="12499E2B">
+            <wp:extent cx="4495800" cy="2095500"/>
+            <wp:effectExtent l="0" t="0" r="0" b="0"/>
+            <wp:docPr id="5" name="Imagen 5"/>
+            <wp:cNvGraphicFramePr>
+              <a:graphicFrameLocks xmlns:a="http://schemas.openxmlformats.org/drawingml/2006/main" noChangeAspect="1"/>
+            </wp:cNvGraphicFramePr>
+            <a:graphic xmlns:a="http://schemas.openxmlformats.org/drawingml/2006/main">
+              <a:graphicData uri="http://schemas.openxmlformats.org/drawingml/2006/picture">
+                <pic:pic xmlns:pic="http://schemas.openxmlformats.org/drawingml/2006/picture">
+                  <pic:nvPicPr>
+                    <pic:cNvPr id="1" name=""/>
+                    <pic:cNvPicPr/>
+                  </pic:nvPicPr>
+                  <pic:blipFill>
+                    <a:blip r:embed="rId10"/>
+                    <a:stretch>
+                      <a:fillRect/>
+                    </a:stretch>
+                  </pic:blipFill>
+                  <pic:spPr>
+                    <a:xfrm>
+                      <a:off x="0" y="0"/>
                       <a:ext cx="4495800" cy="2095500"/>
                     </a:xfrm>
                     <a:prstGeom prst="rect">
@@ -1261,6 +1291,1152 @@
           <w:sz w:val="24"/>
         </w:rPr>
       </w:pPr>
+    </w:p>
+    <w:p>
+      <w:pPr>
+        <w:pStyle w:val="NormalWeb"/>
+        <w:spacing w:before="0" w:beforeAutospacing="0" w:after="0" w:afterAutospacing="0"/>
+        <w:textAlignment w:val="baseline"/>
+        <w:rPr>
+          <w:rFonts w:ascii="Arial" w:hAnsi="Arial" w:cs="Arial"/>
+          <w:color w:val="000000"/>
+          <w:sz w:val="22"/>
+          <w:szCs w:val="22"/>
+        </w:rPr>
+      </w:pPr>
+    </w:p>
+    <w:p>
+      <w:pPr>
+        <w:pStyle w:val="NormalWeb"/>
+        <w:spacing w:before="0" w:beforeAutospacing="0" w:after="0" w:afterAutospacing="0"/>
+        <w:textAlignment w:val="baseline"/>
+        <w:rPr>
+          <w:rFonts w:ascii="Arial" w:hAnsi="Arial" w:cs="Arial"/>
+          <w:color w:val="000000"/>
+          <w:sz w:val="28"/>
+          <w:szCs w:val="22"/>
+        </w:rPr>
+      </w:pPr>
+      <w:r>
+        <w:rPr>
+          <w:rFonts w:ascii="Arial" w:hAnsi="Arial" w:cs="Arial"/>
+          <w:color w:val="000000"/>
+          <w:sz w:val="28"/>
+          <w:szCs w:val="22"/>
+        </w:rPr>
+        <w:t>Para empezar a plantear el Algoritmo lo primero que hacemos es calcular la altura del árbol A y del árbol B. Una vez hecho esto que nos queda por cierto log n y log m (n y m la altura de cada árbol correspondiente) planteamos el algoritmo en cuestión.</w:t>
+      </w:r>
+    </w:p>
+    <w:p>
+      <w:pPr>
+        <w:pStyle w:val="NormalWeb"/>
+        <w:spacing w:before="0" w:beforeAutospacing="0" w:after="0" w:afterAutospacing="0"/>
+        <w:textAlignment w:val="baseline"/>
+        <w:rPr>
+          <w:rFonts w:ascii="Arial" w:hAnsi="Arial" w:cs="Arial"/>
+          <w:color w:val="000000"/>
+          <w:sz w:val="28"/>
+          <w:szCs w:val="22"/>
+        </w:rPr>
+      </w:pPr>
+    </w:p>
+    <w:p>
+      <w:pPr>
+        <w:pStyle w:val="NormalWeb"/>
+        <w:spacing w:before="0" w:beforeAutospacing="0" w:after="0" w:afterAutospacing="0"/>
+        <w:textAlignment w:val="baseline"/>
+        <w:rPr>
+          <w:rFonts w:ascii="Arial" w:hAnsi="Arial" w:cs="Arial"/>
+          <w:color w:val="000000"/>
+          <w:sz w:val="28"/>
+          <w:szCs w:val="22"/>
+        </w:rPr>
+      </w:pPr>
+      <w:r>
+        <w:rPr>
+          <w:rFonts w:ascii="Arial" w:hAnsi="Arial" w:cs="Arial"/>
+          <w:color w:val="000000"/>
+          <w:sz w:val="28"/>
+          <w:szCs w:val="22"/>
+        </w:rPr>
+        <w:t xml:space="preserve">Si observamos bien se nos pueden presentar varios casos que difieren a la hora de armar el árbol con la </w:t>
+      </w:r>
+      <w:proofErr w:type="spellStart"/>
+      <w:r>
+        <w:rPr>
+          <w:rFonts w:ascii="Arial" w:hAnsi="Arial" w:cs="Arial"/>
+          <w:color w:val="000000"/>
+          <w:sz w:val="28"/>
+          <w:szCs w:val="22"/>
+        </w:rPr>
+        <w:t>key</w:t>
+      </w:r>
+      <w:proofErr w:type="spellEnd"/>
+      <w:r>
+        <w:rPr>
+          <w:rFonts w:ascii="Arial" w:hAnsi="Arial" w:cs="Arial"/>
+          <w:color w:val="000000"/>
+          <w:sz w:val="28"/>
+          <w:szCs w:val="22"/>
+        </w:rPr>
+        <w:t xml:space="preserve"> x. </w:t>
+      </w:r>
+    </w:p>
+    <w:p>
+      <w:pPr>
+        <w:pStyle w:val="NormalWeb"/>
+        <w:spacing w:before="0" w:beforeAutospacing="0" w:after="0" w:afterAutospacing="0"/>
+        <w:textAlignment w:val="baseline"/>
+        <w:rPr>
+          <w:rFonts w:ascii="Arial" w:hAnsi="Arial" w:cs="Arial"/>
+          <w:color w:val="000000"/>
+          <w:sz w:val="28"/>
+          <w:szCs w:val="22"/>
+        </w:rPr>
+      </w:pPr>
+    </w:p>
+    <w:p>
+      <w:pPr>
+        <w:pStyle w:val="NormalWeb"/>
+        <w:spacing w:before="0" w:beforeAutospacing="0" w:after="0" w:afterAutospacing="0"/>
+        <w:textAlignment w:val="baseline"/>
+        <w:rPr>
+          <w:rFonts w:ascii="Arial" w:hAnsi="Arial" w:cs="Arial"/>
+          <w:color w:val="000000"/>
+          <w:sz w:val="28"/>
+          <w:szCs w:val="22"/>
+        </w:rPr>
+      </w:pPr>
+      <w:r>
+        <w:rPr>
+          <w:rFonts w:ascii="Arial" w:hAnsi="Arial" w:cs="Arial"/>
+          <w:color w:val="000000"/>
+          <w:sz w:val="28"/>
+          <w:szCs w:val="22"/>
+        </w:rPr>
+        <w:t xml:space="preserve">Nuestro </w:t>
+      </w:r>
+      <w:r>
+        <w:rPr>
+          <w:rFonts w:ascii="Arial" w:hAnsi="Arial" w:cs="Arial"/>
+          <w:color w:val="000000"/>
+          <w:sz w:val="28"/>
+          <w:szCs w:val="22"/>
+          <w:highlight w:val="yellow"/>
+        </w:rPr>
+        <w:t>primer caso</w:t>
+      </w:r>
+      <w:r>
+        <w:rPr>
+          <w:rFonts w:ascii="Arial" w:hAnsi="Arial" w:cs="Arial"/>
+          <w:color w:val="000000"/>
+          <w:sz w:val="28"/>
+          <w:szCs w:val="22"/>
+        </w:rPr>
+        <w:t xml:space="preserve"> ocurrirá cuando las alturas de los árboles sean iguales o difieren a lo sumo una unidad. Es el caso más sencillo ya que simplemente en nuestro nuevo árbol luego de hacer raíz a la </w:t>
+      </w:r>
+      <w:proofErr w:type="spellStart"/>
+      <w:r>
+        <w:rPr>
+          <w:rFonts w:ascii="Arial" w:hAnsi="Arial" w:cs="Arial"/>
+          <w:color w:val="000000"/>
+          <w:sz w:val="28"/>
+          <w:szCs w:val="22"/>
+        </w:rPr>
+        <w:t>key</w:t>
+      </w:r>
+      <w:proofErr w:type="spellEnd"/>
+      <w:r>
+        <w:rPr>
+          <w:rFonts w:ascii="Arial" w:hAnsi="Arial" w:cs="Arial"/>
+          <w:color w:val="000000"/>
+          <w:sz w:val="28"/>
+          <w:szCs w:val="22"/>
+        </w:rPr>
+        <w:t xml:space="preserve"> x, insertamos todo el subárbol A al nodo izquierdo y todo el subárbol B al nodo derecho. Por lo tanto quedan balanceado el árbol.</w:t>
+      </w:r>
+    </w:p>
+    <w:p>
+      <w:pPr>
+        <w:pStyle w:val="NormalWeb"/>
+        <w:spacing w:before="0" w:beforeAutospacing="0" w:after="0" w:afterAutospacing="0"/>
+        <w:textAlignment w:val="baseline"/>
+        <w:rPr>
+          <w:rFonts w:ascii="Arial" w:hAnsi="Arial" w:cs="Arial"/>
+          <w:color w:val="000000"/>
+          <w:sz w:val="28"/>
+          <w:szCs w:val="22"/>
+        </w:rPr>
+      </w:pPr>
+    </w:p>
+    <w:p>
+      <w:pPr>
+        <w:pStyle w:val="NormalWeb"/>
+        <w:spacing w:before="0" w:beforeAutospacing="0" w:after="0" w:afterAutospacing="0"/>
+        <w:textAlignment w:val="baseline"/>
+        <w:rPr>
+          <w:rFonts w:ascii="Arial" w:hAnsi="Arial" w:cs="Arial"/>
+          <w:color w:val="000000"/>
+          <w:sz w:val="28"/>
+          <w:szCs w:val="22"/>
+        </w:rPr>
+      </w:pPr>
+      <w:r>
+        <w:rPr>
+          <w:noProof/>
+        </w:rPr>
+        <w:lastRenderedPageBreak/>
+        <w:drawing>
+          <wp:inline distT="0" distB="0" distL="0" distR="0" wp14:anchorId="40FE9A80" wp14:editId="2BC30CDC">
+            <wp:extent cx="3943350" cy="3762375"/>
+            <wp:effectExtent l="0" t="0" r="0" b="9525"/>
+            <wp:docPr id="7" name="Imagen 7"/>
+            <wp:cNvGraphicFramePr>
+              <a:graphicFrameLocks xmlns:a="http://schemas.openxmlformats.org/drawingml/2006/main" noChangeAspect="1"/>
+            </wp:cNvGraphicFramePr>
+            <a:graphic xmlns:a="http://schemas.openxmlformats.org/drawingml/2006/main">
+              <a:graphicData uri="http://schemas.openxmlformats.org/drawingml/2006/picture">
+                <pic:pic xmlns:pic="http://schemas.openxmlformats.org/drawingml/2006/picture">
+                  <pic:nvPicPr>
+                    <pic:cNvPr id="1" name=""/>
+                    <pic:cNvPicPr/>
+                  </pic:nvPicPr>
+                  <pic:blipFill>
+                    <a:blip r:embed="rId11"/>
+                    <a:stretch>
+                      <a:fillRect/>
+                    </a:stretch>
+                  </pic:blipFill>
+                  <pic:spPr>
+                    <a:xfrm>
+                      <a:off x="0" y="0"/>
+                      <a:ext cx="3943350" cy="3762375"/>
+                    </a:xfrm>
+                    <a:prstGeom prst="rect">
+                      <a:avLst/>
+                    </a:prstGeom>
+                  </pic:spPr>
+                </pic:pic>
+              </a:graphicData>
+            </a:graphic>
+          </wp:inline>
+        </w:drawing>
+      </w:r>
+    </w:p>
+    <w:p>
+      <w:pPr>
+        <w:pStyle w:val="NormalWeb"/>
+        <w:spacing w:before="0" w:beforeAutospacing="0" w:after="0" w:afterAutospacing="0"/>
+        <w:textAlignment w:val="baseline"/>
+        <w:rPr>
+          <w:rFonts w:ascii="Arial" w:hAnsi="Arial" w:cs="Arial"/>
+          <w:color w:val="000000"/>
+          <w:sz w:val="28"/>
+          <w:szCs w:val="22"/>
+        </w:rPr>
+      </w:pPr>
+    </w:p>
+    <w:p>
+      <w:pPr>
+        <w:pStyle w:val="NormalWeb"/>
+        <w:spacing w:before="0" w:beforeAutospacing="0" w:after="0" w:afterAutospacing="0"/>
+        <w:textAlignment w:val="baseline"/>
+        <w:rPr>
+          <w:rFonts w:ascii="Arial" w:hAnsi="Arial" w:cs="Arial"/>
+          <w:color w:val="000000"/>
+          <w:sz w:val="28"/>
+          <w:szCs w:val="22"/>
+        </w:rPr>
+      </w:pPr>
+      <w:r>
+        <w:rPr>
+          <w:rFonts w:ascii="Arial" w:hAnsi="Arial" w:cs="Arial"/>
+          <w:color w:val="000000"/>
+          <w:sz w:val="28"/>
+          <w:szCs w:val="22"/>
+        </w:rPr>
+        <w:t xml:space="preserve">En el </w:t>
+      </w:r>
+      <w:r>
+        <w:rPr>
+          <w:rFonts w:ascii="Arial" w:hAnsi="Arial" w:cs="Arial"/>
+          <w:color w:val="000000"/>
+          <w:sz w:val="28"/>
+          <w:szCs w:val="22"/>
+          <w:highlight w:val="yellow"/>
+        </w:rPr>
+        <w:t>Segundo Caso</w:t>
+      </w:r>
+      <w:r>
+        <w:rPr>
+          <w:rFonts w:ascii="Arial" w:hAnsi="Arial" w:cs="Arial"/>
+          <w:color w:val="000000"/>
+          <w:sz w:val="28"/>
+          <w:szCs w:val="22"/>
+        </w:rPr>
+        <w:t xml:space="preserve"> es distinto ya que ocurre que la Altura del árbol B es mucho mayor que la altura </w:t>
+      </w:r>
+      <w:r>
+        <w:rPr>
+          <w:rFonts w:ascii="Arial" w:hAnsi="Arial" w:cs="Arial"/>
+          <w:color w:val="000000"/>
+          <w:sz w:val="28"/>
+          <w:szCs w:val="22"/>
+        </w:rPr>
+        <w:t>del árbol A, es decir  que la diferencia es distinto de 0,1 y -1.</w:t>
+      </w:r>
+    </w:p>
+    <w:p>
+      <w:pPr>
+        <w:pStyle w:val="NormalWeb"/>
+        <w:spacing w:before="0" w:beforeAutospacing="0" w:after="0" w:afterAutospacing="0"/>
+        <w:textAlignment w:val="baseline"/>
+        <w:rPr>
+          <w:rFonts w:ascii="Arial" w:hAnsi="Arial" w:cs="Arial"/>
+          <w:color w:val="000000"/>
+          <w:sz w:val="28"/>
+          <w:szCs w:val="22"/>
+        </w:rPr>
+      </w:pPr>
+    </w:p>
+    <w:p>
+      <w:pPr>
+        <w:pStyle w:val="NormalWeb"/>
+        <w:spacing w:before="0" w:beforeAutospacing="0" w:after="0" w:afterAutospacing="0"/>
+        <w:textAlignment w:val="baseline"/>
+        <w:rPr>
+          <w:rFonts w:ascii="Arial" w:hAnsi="Arial" w:cs="Arial"/>
+          <w:color w:val="000000"/>
+          <w:sz w:val="28"/>
+          <w:szCs w:val="22"/>
+        </w:rPr>
+      </w:pPr>
+      <w:r>
+        <w:rPr>
+          <w:rFonts w:ascii="Arial" w:hAnsi="Arial" w:cs="Arial"/>
+          <w:color w:val="000000"/>
+          <w:sz w:val="28"/>
+          <w:szCs w:val="22"/>
+        </w:rPr>
+        <w:t>En este caso no podemos simplemente asignar al hijo izquierdo y al hijo derecho como hicimos anteriormente, tenemos que proceder de otra manera tal que nuestro árbol quede balanceado.</w:t>
+      </w:r>
+    </w:p>
+    <w:p>
+      <w:pPr>
+        <w:pStyle w:val="NormalWeb"/>
+        <w:spacing w:before="0" w:beforeAutospacing="0" w:after="0" w:afterAutospacing="0"/>
+        <w:textAlignment w:val="baseline"/>
+        <w:rPr>
+          <w:rFonts w:ascii="Arial" w:hAnsi="Arial" w:cs="Arial"/>
+          <w:color w:val="000000"/>
+          <w:sz w:val="28"/>
+          <w:szCs w:val="22"/>
+        </w:rPr>
+      </w:pPr>
+    </w:p>
+    <w:p>
+      <w:pPr>
+        <w:pStyle w:val="NormalWeb"/>
+        <w:spacing w:before="0" w:beforeAutospacing="0" w:after="0" w:afterAutospacing="0"/>
+        <w:textAlignment w:val="baseline"/>
+        <w:rPr>
+          <w:rFonts w:ascii="Arial" w:hAnsi="Arial" w:cs="Arial"/>
+          <w:color w:val="000000"/>
+          <w:sz w:val="28"/>
+          <w:szCs w:val="22"/>
+        </w:rPr>
+      </w:pPr>
+      <w:r>
+        <w:rPr>
+          <w:rFonts w:ascii="Arial" w:hAnsi="Arial" w:cs="Arial"/>
+          <w:color w:val="000000"/>
+          <w:sz w:val="28"/>
+          <w:szCs w:val="22"/>
+        </w:rPr>
+        <w:t>Para eso lo que vamos a hacer es buscar en nuestro árbol B un subárbol tal que su altura sea igual a la altura de nuestro árbol A o que difiera en al menos una unidad.</w:t>
+      </w:r>
+    </w:p>
+    <w:p>
+      <w:pPr>
+        <w:pStyle w:val="NormalWeb"/>
+        <w:spacing w:before="0" w:beforeAutospacing="0" w:after="0" w:afterAutospacing="0"/>
+        <w:textAlignment w:val="baseline"/>
+        <w:rPr>
+          <w:rFonts w:ascii="Arial" w:hAnsi="Arial" w:cs="Arial"/>
+          <w:color w:val="000000"/>
+          <w:sz w:val="28"/>
+          <w:szCs w:val="22"/>
+        </w:rPr>
+      </w:pPr>
+    </w:p>
+    <w:p>
+      <w:pPr>
+        <w:pStyle w:val="NormalWeb"/>
+        <w:spacing w:before="0" w:beforeAutospacing="0" w:after="0" w:afterAutospacing="0"/>
+        <w:textAlignment w:val="baseline"/>
+        <w:rPr>
+          <w:rFonts w:ascii="Arial" w:hAnsi="Arial" w:cs="Arial"/>
+          <w:color w:val="000000"/>
+          <w:sz w:val="28"/>
+          <w:szCs w:val="22"/>
+        </w:rPr>
+      </w:pPr>
+      <w:r>
+        <w:rPr>
+          <w:rFonts w:ascii="Arial" w:hAnsi="Arial" w:cs="Arial"/>
+          <w:color w:val="000000"/>
+          <w:sz w:val="28"/>
+          <w:szCs w:val="22"/>
+        </w:rPr>
+        <w:t xml:space="preserve">Una vez hecho eso armaremos un subárbol como raíz la </w:t>
+      </w:r>
+      <w:proofErr w:type="spellStart"/>
+      <w:r>
+        <w:rPr>
+          <w:rFonts w:ascii="Arial" w:hAnsi="Arial" w:cs="Arial"/>
+          <w:color w:val="000000"/>
+          <w:sz w:val="28"/>
+          <w:szCs w:val="22"/>
+        </w:rPr>
+        <w:t>key</w:t>
+      </w:r>
+      <w:proofErr w:type="spellEnd"/>
+      <w:r>
+        <w:rPr>
+          <w:rFonts w:ascii="Arial" w:hAnsi="Arial" w:cs="Arial"/>
+          <w:color w:val="000000"/>
+          <w:sz w:val="28"/>
+          <w:szCs w:val="22"/>
+        </w:rPr>
+        <w:t xml:space="preserve"> X en donde su nodo izquierdo estará el árbol A y a su derecha el subárbol que encontramos de B. Y para finalizar ubicaremos esto en el nodo izquierdo del árbol B </w:t>
+      </w:r>
+    </w:p>
+    <w:p>
+      <w:pPr>
+        <w:pStyle w:val="NormalWeb"/>
+        <w:spacing w:before="0" w:beforeAutospacing="0" w:after="0" w:afterAutospacing="0"/>
+        <w:textAlignment w:val="baseline"/>
+        <w:rPr>
+          <w:rFonts w:ascii="Arial" w:hAnsi="Arial" w:cs="Arial"/>
+          <w:color w:val="000000"/>
+          <w:sz w:val="28"/>
+          <w:szCs w:val="22"/>
+        </w:rPr>
+      </w:pPr>
+    </w:p>
+    <w:p>
+      <w:pPr>
+        <w:pStyle w:val="NormalWeb"/>
+        <w:spacing w:before="0" w:beforeAutospacing="0" w:after="0" w:afterAutospacing="0"/>
+        <w:textAlignment w:val="baseline"/>
+        <w:rPr>
+          <w:rFonts w:ascii="Arial" w:hAnsi="Arial" w:cs="Arial"/>
+          <w:color w:val="000000"/>
+          <w:sz w:val="28"/>
+          <w:szCs w:val="22"/>
+        </w:rPr>
+      </w:pPr>
+      <w:r>
+        <w:rPr>
+          <w:noProof/>
+        </w:rPr>
+        <w:lastRenderedPageBreak/>
+        <w:drawing>
+          <wp:inline distT="0" distB="0" distL="0" distR="0" wp14:anchorId="2F784E13" wp14:editId="04026346">
+            <wp:extent cx="5400040" cy="4230370"/>
+            <wp:effectExtent l="0" t="0" r="0" b="0"/>
+            <wp:docPr id="8" name="Imagen 8"/>
+            <wp:cNvGraphicFramePr>
+              <a:graphicFrameLocks xmlns:a="http://schemas.openxmlformats.org/drawingml/2006/main" noChangeAspect="1"/>
+            </wp:cNvGraphicFramePr>
+            <a:graphic xmlns:a="http://schemas.openxmlformats.org/drawingml/2006/main">
+              <a:graphicData uri="http://schemas.openxmlformats.org/drawingml/2006/picture">
+                <pic:pic xmlns:pic="http://schemas.openxmlformats.org/drawingml/2006/picture">
+                  <pic:nvPicPr>
+                    <pic:cNvPr id="1" name=""/>
+                    <pic:cNvPicPr/>
+                  </pic:nvPicPr>
+                  <pic:blipFill>
+                    <a:blip r:embed="rId12"/>
+                    <a:stretch>
+                      <a:fillRect/>
+                    </a:stretch>
+                  </pic:blipFill>
+                  <pic:spPr>
+                    <a:xfrm>
+                      <a:off x="0" y="0"/>
+                      <a:ext cx="5400040" cy="4230370"/>
+                    </a:xfrm>
+                    <a:prstGeom prst="rect">
+                      <a:avLst/>
+                    </a:prstGeom>
+                  </pic:spPr>
+                </pic:pic>
+              </a:graphicData>
+            </a:graphic>
+          </wp:inline>
+        </w:drawing>
+      </w:r>
+    </w:p>
+    <w:p>
+      <w:pPr>
+        <w:pStyle w:val="NormalWeb"/>
+        <w:spacing w:before="0" w:beforeAutospacing="0" w:after="0" w:afterAutospacing="0"/>
+        <w:textAlignment w:val="baseline"/>
+        <w:rPr>
+          <w:rFonts w:ascii="Arial" w:hAnsi="Arial" w:cs="Arial"/>
+          <w:color w:val="000000"/>
+          <w:sz w:val="28"/>
+          <w:szCs w:val="22"/>
+        </w:rPr>
+      </w:pPr>
+    </w:p>
+    <w:p>
+      <w:pPr>
+        <w:pStyle w:val="NormalWeb"/>
+        <w:spacing w:before="0" w:beforeAutospacing="0" w:after="0" w:afterAutospacing="0"/>
+        <w:textAlignment w:val="baseline"/>
+        <w:rPr>
+          <w:rFonts w:ascii="Arial" w:hAnsi="Arial" w:cs="Arial"/>
+          <w:color w:val="000000"/>
+          <w:sz w:val="28"/>
+          <w:szCs w:val="22"/>
+        </w:rPr>
+      </w:pPr>
+      <w:r>
+        <w:rPr>
+          <w:rFonts w:ascii="Arial" w:hAnsi="Arial" w:cs="Arial"/>
+          <w:color w:val="000000"/>
+          <w:sz w:val="28"/>
+          <w:szCs w:val="22"/>
+        </w:rPr>
+        <w:t xml:space="preserve">Y en el </w:t>
+      </w:r>
+      <w:r>
+        <w:rPr>
+          <w:rFonts w:ascii="Arial" w:hAnsi="Arial" w:cs="Arial"/>
+          <w:color w:val="000000"/>
+          <w:sz w:val="28"/>
+          <w:szCs w:val="22"/>
+          <w:highlight w:val="yellow"/>
+        </w:rPr>
+        <w:t>Tercer Caso</w:t>
+      </w:r>
+      <w:r>
+        <w:rPr>
+          <w:rFonts w:ascii="Arial" w:hAnsi="Arial" w:cs="Arial"/>
+          <w:color w:val="000000"/>
+          <w:sz w:val="28"/>
+          <w:szCs w:val="22"/>
+        </w:rPr>
+        <w:t xml:space="preserve"> tenemos igual al caso anterior pero la altura A es mucho mayor que la altura del árbol B, por lo tanto procedemos de la misma manera que en el caso anterior modificando en este caso el posicionamiento de cada subárbol, ya que sabemos que todos los </w:t>
+      </w:r>
+      <w:proofErr w:type="spellStart"/>
+      <w:r>
+        <w:rPr>
+          <w:rFonts w:ascii="Arial" w:hAnsi="Arial" w:cs="Arial"/>
+          <w:color w:val="000000"/>
+          <w:sz w:val="28"/>
+          <w:szCs w:val="22"/>
+        </w:rPr>
+        <w:t>keys</w:t>
+      </w:r>
+      <w:proofErr w:type="spellEnd"/>
+      <w:r>
+        <w:rPr>
+          <w:rFonts w:ascii="Arial" w:hAnsi="Arial" w:cs="Arial"/>
+          <w:color w:val="000000"/>
+          <w:sz w:val="28"/>
+          <w:szCs w:val="22"/>
+        </w:rPr>
+        <w:t xml:space="preserve"> del Árbol A son menores que los del B entonces el subárbol que contenga a la </w:t>
+      </w:r>
+      <w:proofErr w:type="spellStart"/>
+      <w:r>
+        <w:rPr>
+          <w:rFonts w:ascii="Arial" w:hAnsi="Arial" w:cs="Arial"/>
+          <w:color w:val="000000"/>
+          <w:sz w:val="28"/>
+          <w:szCs w:val="22"/>
+        </w:rPr>
+        <w:t>key</w:t>
+      </w:r>
+      <w:proofErr w:type="spellEnd"/>
+      <w:r>
+        <w:rPr>
+          <w:rFonts w:ascii="Arial" w:hAnsi="Arial" w:cs="Arial"/>
+          <w:color w:val="000000"/>
+          <w:sz w:val="28"/>
+          <w:szCs w:val="22"/>
+        </w:rPr>
+        <w:t xml:space="preserve"> con el árbol B y un subárbol con misma altura (o diferencia de uno) de A los colocamos en el nodo derecho de nuestro nuevo Árbol.</w:t>
+      </w:r>
+    </w:p>
+    <w:p>
+      <w:pPr>
+        <w:pStyle w:val="NormalWeb"/>
+        <w:spacing w:before="0" w:beforeAutospacing="0" w:after="0" w:afterAutospacing="0"/>
+        <w:textAlignment w:val="baseline"/>
+        <w:rPr>
+          <w:rFonts w:ascii="Arial" w:hAnsi="Arial" w:cs="Arial"/>
+          <w:color w:val="000000"/>
+          <w:sz w:val="28"/>
+          <w:szCs w:val="22"/>
+        </w:rPr>
+      </w:pPr>
+    </w:p>
+    <w:p>
+      <w:pPr>
+        <w:pStyle w:val="NormalWeb"/>
+        <w:spacing w:before="0" w:beforeAutospacing="0" w:after="0" w:afterAutospacing="0"/>
+        <w:textAlignment w:val="baseline"/>
+        <w:rPr>
+          <w:rFonts w:ascii="Arial" w:hAnsi="Arial" w:cs="Arial"/>
+          <w:color w:val="000000"/>
+          <w:sz w:val="28"/>
+          <w:szCs w:val="22"/>
+        </w:rPr>
+      </w:pPr>
+      <w:r>
+        <w:rPr>
+          <w:noProof/>
+        </w:rPr>
+        <w:lastRenderedPageBreak/>
+        <w:drawing>
+          <wp:inline distT="0" distB="0" distL="0" distR="0" wp14:anchorId="05E63522" wp14:editId="5EFB64B3">
+            <wp:extent cx="5400040" cy="4415790"/>
+            <wp:effectExtent l="0" t="0" r="0" b="3810"/>
+            <wp:docPr id="9" name="Imagen 9"/>
+            <wp:cNvGraphicFramePr>
+              <a:graphicFrameLocks xmlns:a="http://schemas.openxmlformats.org/drawingml/2006/main" noChangeAspect="1"/>
+            </wp:cNvGraphicFramePr>
+            <a:graphic xmlns:a="http://schemas.openxmlformats.org/drawingml/2006/main">
+              <a:graphicData uri="http://schemas.openxmlformats.org/drawingml/2006/picture">
+                <pic:pic xmlns:pic="http://schemas.openxmlformats.org/drawingml/2006/picture">
+                  <pic:nvPicPr>
+                    <pic:cNvPr id="1" name=""/>
+                    <pic:cNvPicPr/>
+                  </pic:nvPicPr>
+                  <pic:blipFill>
+                    <a:blip r:embed="rId13"/>
+                    <a:stretch>
+                      <a:fillRect/>
+                    </a:stretch>
+                  </pic:blipFill>
+                  <pic:spPr>
+                    <a:xfrm>
+                      <a:off x="0" y="0"/>
+                      <a:ext cx="5400040" cy="4415790"/>
+                    </a:xfrm>
+                    <a:prstGeom prst="rect">
+                      <a:avLst/>
+                    </a:prstGeom>
+                  </pic:spPr>
+                </pic:pic>
+              </a:graphicData>
+            </a:graphic>
+          </wp:inline>
+        </w:drawing>
+      </w:r>
+    </w:p>
+    <w:p>
+      <w:pPr>
+        <w:pStyle w:val="NormalWeb"/>
+        <w:spacing w:before="0" w:beforeAutospacing="0" w:after="0" w:afterAutospacing="0"/>
+        <w:textAlignment w:val="baseline"/>
+        <w:rPr>
+          <w:rFonts w:ascii="Arial" w:hAnsi="Arial" w:cs="Arial"/>
+          <w:color w:val="000000"/>
+          <w:sz w:val="28"/>
+          <w:szCs w:val="22"/>
+        </w:rPr>
+      </w:pPr>
+    </w:p>
+    <w:p>
+      <w:pPr>
+        <w:pStyle w:val="NormalWeb"/>
+        <w:spacing w:before="0" w:beforeAutospacing="0" w:after="0" w:afterAutospacing="0"/>
+        <w:textAlignment w:val="baseline"/>
+        <w:rPr>
+          <w:rFonts w:ascii="Arial" w:hAnsi="Arial" w:cs="Arial"/>
+          <w:color w:val="000000"/>
+          <w:sz w:val="28"/>
+          <w:szCs w:val="22"/>
+        </w:rPr>
+      </w:pPr>
+      <w:r>
+        <w:rPr>
+          <w:rFonts w:ascii="Arial" w:hAnsi="Arial" w:cs="Arial"/>
+          <w:color w:val="000000"/>
+          <w:sz w:val="28"/>
+          <w:szCs w:val="22"/>
+        </w:rPr>
+        <w:t>En los últimos casos se nos puede presentar que el Árbol que armamos se desbalancee un poco por lo tanto tendremos que aplicar algunas estrategias de rotación para poder balancearlo.</w:t>
+      </w:r>
+    </w:p>
+    <w:p>
+      <w:pPr>
+        <w:pStyle w:val="NormalWeb"/>
+        <w:spacing w:before="0" w:beforeAutospacing="0" w:after="0" w:afterAutospacing="0"/>
+        <w:textAlignment w:val="baseline"/>
+        <w:rPr>
+          <w:rFonts w:ascii="Arial" w:hAnsi="Arial" w:cs="Arial"/>
+          <w:color w:val="000000"/>
+          <w:sz w:val="28"/>
+          <w:szCs w:val="22"/>
+        </w:rPr>
+      </w:pPr>
+    </w:p>
+    <w:p>
+      <w:pPr>
+        <w:pStyle w:val="NormalWeb"/>
+        <w:spacing w:before="0" w:beforeAutospacing="0" w:after="0" w:afterAutospacing="0"/>
+        <w:textAlignment w:val="baseline"/>
+        <w:rPr>
+          <w:rFonts w:ascii="Arial" w:hAnsi="Arial" w:cs="Arial"/>
+          <w:color w:val="000000"/>
+          <w:sz w:val="28"/>
+          <w:szCs w:val="22"/>
+        </w:rPr>
+      </w:pPr>
+    </w:p>
+    <w:p>
+      <w:pPr>
+        <w:pStyle w:val="NormalWeb"/>
+        <w:spacing w:after="0"/>
+        <w:textAlignment w:val="baseline"/>
+        <w:rPr>
+          <w:rFonts w:ascii="Arial" w:hAnsi="Arial" w:cs="Arial"/>
+          <w:color w:val="000000"/>
+          <w:sz w:val="28"/>
+          <w:szCs w:val="22"/>
+        </w:rPr>
+      </w:pPr>
+      <w:r>
+        <w:rPr>
+          <w:rFonts w:ascii="Arial" w:hAnsi="Arial" w:cs="Arial"/>
+          <w:color w:val="000000"/>
+          <w:sz w:val="28"/>
+          <w:szCs w:val="22"/>
+        </w:rPr>
+        <w:t>Ejercicio 8:</w:t>
+      </w:r>
+    </w:p>
+    <w:p>
+      <w:pPr>
+        <w:pStyle w:val="NormalWeb"/>
+        <w:spacing w:after="0"/>
+        <w:textAlignment w:val="baseline"/>
+        <w:rPr>
+          <w:rFonts w:ascii="Arial" w:hAnsi="Arial" w:cs="Arial"/>
+          <w:color w:val="000000"/>
+          <w:szCs w:val="22"/>
+        </w:rPr>
+      </w:pPr>
+      <w:r>
+        <w:rPr>
+          <w:rFonts w:ascii="Arial" w:hAnsi="Arial" w:cs="Arial"/>
+          <w:color w:val="000000"/>
+          <w:szCs w:val="22"/>
+        </w:rPr>
+        <w:t xml:space="preserve">Considere una rama truncada en un AVL como un camino simple desde la raíz hacia un nodo que tenga una referencia </w:t>
+      </w:r>
+      <w:proofErr w:type="spellStart"/>
+      <w:r>
+        <w:rPr>
+          <w:rFonts w:ascii="Arial" w:hAnsi="Arial" w:cs="Arial"/>
+          <w:color w:val="000000"/>
+          <w:szCs w:val="22"/>
+        </w:rPr>
+        <w:t>None</w:t>
+      </w:r>
+      <w:proofErr w:type="spellEnd"/>
+      <w:r>
+        <w:rPr>
+          <w:rFonts w:ascii="Arial" w:hAnsi="Arial" w:cs="Arial"/>
+          <w:color w:val="000000"/>
+          <w:szCs w:val="22"/>
+        </w:rPr>
+        <w:t xml:space="preserve"> (que le falte algún hijo). Demuestre que la mínima longitud (cantidad de aristas) que puede tener una rama truncada  en un AVL de altura h es h/2 (tomando la parte entera por abajo). </w:t>
+      </w:r>
+    </w:p>
+    <w:p>
+      <w:pPr>
+        <w:pStyle w:val="NormalWeb"/>
+        <w:spacing w:before="0" w:beforeAutospacing="0" w:after="0" w:afterAutospacing="0"/>
+        <w:textAlignment w:val="baseline"/>
+        <w:rPr>
+          <w:rFonts w:ascii="Arial" w:hAnsi="Arial" w:cs="Arial"/>
+          <w:color w:val="000000"/>
+          <w:szCs w:val="22"/>
+        </w:rPr>
+      </w:pPr>
+      <w:r>
+        <w:rPr>
+          <w:rFonts w:ascii="Arial" w:hAnsi="Arial" w:cs="Arial"/>
+          <w:color w:val="000000"/>
+          <w:szCs w:val="22"/>
+        </w:rPr>
+        <w:t>Cualquier camino desde la raíz hasta un nodo que no esté completo puede ser una rama truncada según la definición del ejercicio. Dicho nodo puede no ser necesariamente un nodo hoja.</w:t>
+      </w:r>
+    </w:p>
+    <w:p>
+      <w:pPr>
+        <w:pStyle w:val="NormalWeb"/>
+        <w:spacing w:before="0" w:beforeAutospacing="0" w:after="0" w:afterAutospacing="0"/>
+        <w:textAlignment w:val="baseline"/>
+        <w:rPr>
+          <w:rFonts w:ascii="Arial" w:hAnsi="Arial" w:cs="Arial"/>
+          <w:color w:val="000000"/>
+          <w:sz w:val="28"/>
+          <w:szCs w:val="22"/>
+        </w:rPr>
+      </w:pPr>
+    </w:p>
+    <w:p>
+      <w:pPr>
+        <w:pStyle w:val="NormalWeb"/>
+        <w:spacing w:before="0" w:beforeAutospacing="0" w:after="0" w:afterAutospacing="0"/>
+        <w:textAlignment w:val="baseline"/>
+        <w:rPr>
+          <w:rFonts w:ascii="Arial" w:hAnsi="Arial" w:cs="Arial"/>
+          <w:color w:val="000000"/>
+          <w:sz w:val="28"/>
+          <w:szCs w:val="22"/>
+        </w:rPr>
+      </w:pPr>
+    </w:p>
+    <w:p>
+      <w:pPr>
+        <w:pStyle w:val="NormalWeb"/>
+        <w:spacing w:before="0" w:beforeAutospacing="0" w:after="0" w:afterAutospacing="0"/>
+        <w:textAlignment w:val="baseline"/>
+        <w:rPr>
+          <w:rFonts w:ascii="Arial" w:hAnsi="Arial" w:cs="Arial"/>
+          <w:color w:val="000000"/>
+          <w:sz w:val="28"/>
+          <w:szCs w:val="22"/>
+        </w:rPr>
+      </w:pPr>
+      <w:r>
+        <w:rPr>
+          <w:rFonts w:ascii="Arial" w:hAnsi="Arial" w:cs="Arial"/>
+          <w:color w:val="000000"/>
+          <w:sz w:val="28"/>
+          <w:szCs w:val="22"/>
+        </w:rPr>
+        <w:t xml:space="preserve">En un AVL sabemos que una rama truncada es la cantidad de aristas desde la raíz hacia un nodo con referencia </w:t>
+      </w:r>
+      <w:proofErr w:type="spellStart"/>
+      <w:r>
+        <w:rPr>
+          <w:rFonts w:ascii="Arial" w:hAnsi="Arial" w:cs="Arial"/>
+          <w:color w:val="000000"/>
+          <w:sz w:val="28"/>
+          <w:szCs w:val="22"/>
+        </w:rPr>
+        <w:t>none</w:t>
+      </w:r>
+      <w:proofErr w:type="spellEnd"/>
+      <w:r>
+        <w:rPr>
+          <w:rFonts w:ascii="Arial" w:hAnsi="Arial" w:cs="Arial"/>
+          <w:color w:val="000000"/>
+          <w:sz w:val="28"/>
+          <w:szCs w:val="22"/>
+        </w:rPr>
+        <w:t xml:space="preserve"> (es decir que le falte algún hijo o que simplemente sea un nodo hoja). </w:t>
+      </w:r>
+      <w:r>
+        <w:rPr>
+          <w:rFonts w:ascii="Arial" w:hAnsi="Arial" w:cs="Arial"/>
+          <w:color w:val="000000"/>
+          <w:sz w:val="28"/>
+          <w:szCs w:val="22"/>
+        </w:rPr>
+        <w:lastRenderedPageBreak/>
+        <w:t>Nosotros notaremos la mínima longitud desde un nodo raíz a un</w:t>
+      </w:r>
+      <w:r>
+        <w:rPr>
+          <w:rFonts w:ascii="Arial" w:hAnsi="Arial" w:cs="Arial"/>
+          <w:color w:val="000000"/>
+          <w:sz w:val="28"/>
+          <w:szCs w:val="22"/>
+        </w:rPr>
+        <w:t xml:space="preserve"> nodo con referencia </w:t>
+      </w:r>
+      <w:proofErr w:type="spellStart"/>
+      <w:r>
+        <w:rPr>
+          <w:rFonts w:ascii="Arial" w:hAnsi="Arial" w:cs="Arial"/>
+          <w:color w:val="000000"/>
+          <w:sz w:val="28"/>
+          <w:szCs w:val="22"/>
+        </w:rPr>
+        <w:t>none</w:t>
+      </w:r>
+      <w:proofErr w:type="spellEnd"/>
+      <w:r>
+        <w:rPr>
+          <w:rFonts w:ascii="Arial" w:hAnsi="Arial" w:cs="Arial"/>
+          <w:color w:val="000000"/>
+          <w:sz w:val="28"/>
+          <w:szCs w:val="22"/>
+        </w:rPr>
+        <w:t xml:space="preserve"> como n</w:t>
+      </w:r>
+      <w:r>
+        <w:rPr>
+          <w:rFonts w:ascii="Arial" w:hAnsi="Arial" w:cs="Arial"/>
+          <w:color w:val="000000"/>
+          <w:sz w:val="28"/>
+          <w:szCs w:val="22"/>
+        </w:rPr>
+        <w:t>, esto quiere decir que al final de la</w:t>
+      </w:r>
+      <w:r>
+        <w:rPr>
+          <w:rFonts w:ascii="Arial" w:hAnsi="Arial" w:cs="Arial"/>
+          <w:color w:val="000000"/>
+          <w:sz w:val="28"/>
+          <w:szCs w:val="22"/>
+        </w:rPr>
+        <w:t xml:space="preserve"> demostración llegaremos a que n</w:t>
+      </w:r>
+      <w:r>
+        <w:rPr>
+          <w:rFonts w:ascii="Arial" w:hAnsi="Arial" w:cs="Arial"/>
+          <w:color w:val="000000"/>
+          <w:sz w:val="28"/>
+          <w:szCs w:val="22"/>
+        </w:rPr>
+        <w:t xml:space="preserve"> = h/2 es decir la altura sobre 2.</w:t>
+      </w:r>
+    </w:p>
+    <w:p>
+      <w:pPr>
+        <w:pStyle w:val="NormalWeb"/>
+        <w:spacing w:before="0" w:beforeAutospacing="0" w:after="0" w:afterAutospacing="0"/>
+        <w:textAlignment w:val="baseline"/>
+        <w:rPr>
+          <w:rFonts w:ascii="Arial" w:hAnsi="Arial" w:cs="Arial"/>
+          <w:color w:val="000000"/>
+          <w:sz w:val="28"/>
+          <w:szCs w:val="22"/>
+        </w:rPr>
+      </w:pPr>
+    </w:p>
+    <w:p>
+      <w:pPr>
+        <w:pStyle w:val="NormalWeb"/>
+        <w:spacing w:before="0" w:beforeAutospacing="0" w:after="0" w:afterAutospacing="0"/>
+        <w:textAlignment w:val="baseline"/>
+        <w:rPr>
+          <w:rFonts w:ascii="Arial" w:hAnsi="Arial" w:cs="Arial"/>
+          <w:color w:val="000000"/>
+          <w:sz w:val="28"/>
+          <w:szCs w:val="22"/>
+        </w:rPr>
+      </w:pPr>
+      <w:r>
+        <w:rPr>
+          <w:rFonts w:ascii="Arial" w:hAnsi="Arial" w:cs="Arial"/>
+          <w:color w:val="000000"/>
+          <w:sz w:val="28"/>
+          <w:szCs w:val="22"/>
+        </w:rPr>
+        <w:t>En un AVL sabemos que para estar balanceado su BF debe ser 0 o (</w:t>
+      </w:r>
+      <w:proofErr w:type="gramStart"/>
+      <w:r>
+        <w:rPr>
+          <w:rFonts w:ascii="Arial" w:hAnsi="Arial" w:cs="Arial"/>
+          <w:color w:val="000000"/>
+          <w:sz w:val="28"/>
+          <w:szCs w:val="22"/>
+        </w:rPr>
+        <w:t>1 ,</w:t>
+      </w:r>
+      <w:proofErr w:type="gramEnd"/>
+      <w:r>
+        <w:rPr>
+          <w:rFonts w:ascii="Arial" w:hAnsi="Arial" w:cs="Arial"/>
+          <w:color w:val="000000"/>
+          <w:sz w:val="28"/>
+          <w:szCs w:val="22"/>
+        </w:rPr>
+        <w:t xml:space="preserve"> -1), es decir que difieran a lo menos en una unidad. Pero esto es aplicable para cada nodo del árbol</w:t>
+      </w:r>
+      <w:r>
+        <w:rPr>
+          <w:rFonts w:ascii="Arial" w:hAnsi="Arial" w:cs="Arial"/>
+          <w:color w:val="000000"/>
+          <w:sz w:val="28"/>
+          <w:szCs w:val="22"/>
+        </w:rPr>
+        <w:t>,</w:t>
+      </w:r>
+      <w:r>
+        <w:rPr>
+          <w:rFonts w:ascii="Arial" w:hAnsi="Arial" w:cs="Arial"/>
+          <w:color w:val="000000"/>
+          <w:sz w:val="28"/>
+          <w:szCs w:val="22"/>
+        </w:rPr>
+        <w:t xml:space="preserve"> entonces armaremos un árbol genérico con altura h en donde mostraremos </w:t>
+      </w:r>
+      <w:r>
+        <w:rPr>
+          <w:rFonts w:ascii="Arial" w:hAnsi="Arial" w:cs="Arial"/>
+          <w:color w:val="000000"/>
+          <w:sz w:val="28"/>
+          <w:szCs w:val="22"/>
+        </w:rPr>
+        <w:t>que cada nodo raíz sus alturas difieren a lo menos en una unidad.</w:t>
+      </w:r>
+    </w:p>
+    <w:p>
+      <w:pPr>
+        <w:pStyle w:val="NormalWeb"/>
+        <w:spacing w:before="0" w:beforeAutospacing="0" w:after="0" w:afterAutospacing="0"/>
+        <w:textAlignment w:val="baseline"/>
+        <w:rPr>
+          <w:rFonts w:ascii="Arial" w:hAnsi="Arial" w:cs="Arial"/>
+          <w:color w:val="000000"/>
+          <w:sz w:val="28"/>
+          <w:szCs w:val="22"/>
+        </w:rPr>
+      </w:pPr>
+    </w:p>
+    <w:p>
+      <w:pPr>
+        <w:pStyle w:val="NormalWeb"/>
+        <w:spacing w:before="0" w:beforeAutospacing="0" w:after="0" w:afterAutospacing="0"/>
+        <w:textAlignment w:val="baseline"/>
+        <w:rPr>
+          <w:rFonts w:ascii="Arial" w:hAnsi="Arial" w:cs="Arial"/>
+          <w:color w:val="000000"/>
+          <w:sz w:val="28"/>
+          <w:szCs w:val="22"/>
+        </w:rPr>
+      </w:pPr>
+      <w:r>
+        <w:rPr>
+          <w:noProof/>
+        </w:rPr>
+        <w:drawing>
+          <wp:inline distT="0" distB="0" distL="0" distR="0" wp14:anchorId="639F24C2" wp14:editId="6ECF9608">
+            <wp:extent cx="4905375" cy="4657725"/>
+            <wp:effectExtent l="0" t="0" r="9525" b="9525"/>
+            <wp:docPr id="11" name="Imagen 11"/>
+            <wp:cNvGraphicFramePr>
+              <a:graphicFrameLocks xmlns:a="http://schemas.openxmlformats.org/drawingml/2006/main" noChangeAspect="1"/>
+            </wp:cNvGraphicFramePr>
+            <a:graphic xmlns:a="http://schemas.openxmlformats.org/drawingml/2006/main">
+              <a:graphicData uri="http://schemas.openxmlformats.org/drawingml/2006/picture">
+                <pic:pic xmlns:pic="http://schemas.openxmlformats.org/drawingml/2006/picture">
+                  <pic:nvPicPr>
+                    <pic:cNvPr id="1" name=""/>
+                    <pic:cNvPicPr/>
+                  </pic:nvPicPr>
+                  <pic:blipFill>
+                    <a:blip r:embed="rId14"/>
+                    <a:stretch>
+                      <a:fillRect/>
+                    </a:stretch>
+                  </pic:blipFill>
+                  <pic:spPr>
+                    <a:xfrm>
+                      <a:off x="0" y="0"/>
+                      <a:ext cx="4905375" cy="4657725"/>
+                    </a:xfrm>
+                    <a:prstGeom prst="rect">
+                      <a:avLst/>
+                    </a:prstGeom>
+                  </pic:spPr>
+                </pic:pic>
+              </a:graphicData>
+            </a:graphic>
+          </wp:inline>
+        </w:drawing>
+      </w:r>
+    </w:p>
+    <w:p>
+      <w:pPr>
+        <w:pStyle w:val="NormalWeb"/>
+        <w:spacing w:before="0" w:beforeAutospacing="0" w:after="0" w:afterAutospacing="0"/>
+        <w:textAlignment w:val="baseline"/>
+        <w:rPr>
+          <w:rFonts w:ascii="Arial" w:hAnsi="Arial" w:cs="Arial"/>
+          <w:color w:val="000000"/>
+          <w:sz w:val="28"/>
+          <w:szCs w:val="22"/>
+        </w:rPr>
+      </w:pPr>
+      <w:r>
+        <w:rPr>
+          <w:rFonts w:ascii="Arial" w:hAnsi="Arial" w:cs="Arial"/>
+          <w:color w:val="000000"/>
+          <w:sz w:val="28"/>
+          <w:szCs w:val="22"/>
+        </w:rPr>
+        <w:t>En este árbol podemos notar un patrón a medida que vamos descendiend</w:t>
+      </w:r>
+      <w:r>
+        <w:rPr>
+          <w:rFonts w:ascii="Arial" w:hAnsi="Arial" w:cs="Arial"/>
+          <w:color w:val="000000"/>
+          <w:sz w:val="28"/>
+          <w:szCs w:val="22"/>
+        </w:rPr>
+        <w:t>o desde la raíz hasta un nivel n, y es que el número del nivel n</w:t>
+      </w:r>
+      <w:r>
+        <w:rPr>
+          <w:rFonts w:ascii="Arial" w:hAnsi="Arial" w:cs="Arial"/>
+          <w:color w:val="000000"/>
+          <w:sz w:val="28"/>
+          <w:szCs w:val="22"/>
+        </w:rPr>
+        <w:t xml:space="preserve"> multiplicado por 2 es la altura desde el nodo raíz a un nodo de nivel N que tiene dos hijos que su altura difieren a lo menos en uno (por eso denotamos h-1 y h-2, ya que sus diferencias difieren en uno) es decir h-2k</w:t>
+      </w:r>
+    </w:p>
+    <w:p>
+      <w:pPr>
+        <w:pStyle w:val="NormalWeb"/>
+        <w:spacing w:before="0" w:beforeAutospacing="0" w:after="0" w:afterAutospacing="0"/>
+        <w:textAlignment w:val="baseline"/>
+        <w:rPr>
+          <w:rFonts w:ascii="Arial" w:hAnsi="Arial" w:cs="Arial"/>
+          <w:color w:val="000000"/>
+          <w:sz w:val="28"/>
+          <w:szCs w:val="22"/>
+        </w:rPr>
+      </w:pPr>
+    </w:p>
+    <w:p>
+      <w:pPr>
+        <w:pStyle w:val="NormalWeb"/>
+        <w:spacing w:before="0" w:beforeAutospacing="0" w:after="0" w:afterAutospacing="0"/>
+        <w:textAlignment w:val="baseline"/>
+        <w:rPr>
+          <w:rFonts w:ascii="Arial" w:hAnsi="Arial" w:cs="Arial"/>
+          <w:color w:val="000000"/>
+          <w:sz w:val="28"/>
+          <w:szCs w:val="22"/>
+          <w:u w:val="single"/>
+        </w:rPr>
+      </w:pPr>
+      <w:r>
+        <w:rPr>
+          <w:rFonts w:ascii="Arial" w:hAnsi="Arial" w:cs="Arial"/>
+          <w:color w:val="000000"/>
+          <w:sz w:val="28"/>
+          <w:szCs w:val="22"/>
+        </w:rPr>
+        <w:t>La mínima longitud se va a encontrar desde la raíz del árbol hasta el nivel n, y sabemos que h-2n = 0 ya que es la altura de un nodo hoja.</w:t>
+      </w:r>
       <w:bookmarkStart w:id="0" w:name="_GoBack"/>
       <w:bookmarkEnd w:id="0"/>
     </w:p>
@@ -1272,19 +2448,279 @@
         <w:rPr>
           <w:rFonts w:ascii="Arial" w:hAnsi="Arial" w:cs="Arial"/>
           <w:color w:val="000000"/>
-          <w:sz w:val="22"/>
-          <w:szCs w:val="22"/>
-        </w:rPr>
-      </w:pPr>
-    </w:p>
-    <w:p>
-      <w:pPr>
-        <w:pStyle w:val="NormalWeb"/>
-        <w:spacing w:before="0" w:beforeAutospacing="0" w:after="0" w:afterAutospacing="0"/>
-        <w:textAlignment w:val="baseline"/>
-        <w:rPr>
-          <w:rFonts w:ascii="Arial" w:hAnsi="Arial" w:cs="Arial"/>
-          <w:color w:val="000000"/>
+          <w:sz w:val="28"/>
+          <w:szCs w:val="22"/>
+        </w:rPr>
+      </w:pPr>
+    </w:p>
+    <w:p>
+      <w:pPr>
+        <w:pStyle w:val="NormalWeb"/>
+        <w:spacing w:before="0" w:beforeAutospacing="0" w:after="0" w:afterAutospacing="0"/>
+        <w:textAlignment w:val="baseline"/>
+        <w:rPr>
+          <w:rFonts w:ascii="Arial" w:hAnsi="Arial" w:cs="Arial"/>
+          <w:color w:val="000000"/>
+          <w:sz w:val="28"/>
+          <w:szCs w:val="22"/>
+        </w:rPr>
+      </w:pPr>
+      <w:r>
+        <w:rPr>
+          <w:rFonts w:ascii="Arial" w:hAnsi="Arial" w:cs="Arial"/>
+          <w:color w:val="000000"/>
+          <w:sz w:val="28"/>
+          <w:szCs w:val="22"/>
+        </w:rPr>
+        <w:t>Entonces:</w:t>
+      </w:r>
+    </w:p>
+    <w:p>
+      <w:pPr>
+        <w:pStyle w:val="NormalWeb"/>
+        <w:spacing w:before="0" w:beforeAutospacing="0" w:after="0" w:afterAutospacing="0"/>
+        <w:textAlignment w:val="baseline"/>
+        <w:rPr>
+          <w:rFonts w:ascii="Arial" w:hAnsi="Arial" w:cs="Arial"/>
+          <w:color w:val="000000"/>
+          <w:sz w:val="28"/>
+          <w:szCs w:val="22"/>
+        </w:rPr>
+      </w:pPr>
+    </w:p>
+    <w:p>
+      <w:pPr>
+        <w:pStyle w:val="NormalWeb"/>
+        <w:spacing w:before="0" w:beforeAutospacing="0" w:after="0" w:afterAutospacing="0"/>
+        <w:textAlignment w:val="baseline"/>
+        <w:rPr>
+          <w:rFonts w:ascii="Arial" w:hAnsi="Arial" w:cs="Arial"/>
+          <w:color w:val="000000"/>
+          <w:sz w:val="28"/>
+          <w:szCs w:val="22"/>
+        </w:rPr>
+      </w:pPr>
+      <w:proofErr w:type="gramStart"/>
+      <w:r>
+        <w:rPr>
+          <w:rFonts w:ascii="Arial" w:hAnsi="Arial" w:cs="Arial"/>
+          <w:color w:val="000000"/>
+          <w:sz w:val="28"/>
+          <w:szCs w:val="22"/>
+        </w:rPr>
+        <w:t>h-2n</w:t>
+      </w:r>
+      <w:proofErr w:type="gramEnd"/>
+      <w:r>
+        <w:rPr>
+          <w:rFonts w:ascii="Arial" w:hAnsi="Arial" w:cs="Arial"/>
+          <w:color w:val="000000"/>
+          <w:sz w:val="28"/>
+          <w:szCs w:val="22"/>
+        </w:rPr>
+        <w:t xml:space="preserve"> = 0</w:t>
+      </w:r>
+    </w:p>
+    <w:p>
+      <w:pPr>
+        <w:pStyle w:val="NormalWeb"/>
+        <w:spacing w:before="0" w:beforeAutospacing="0" w:after="0" w:afterAutospacing="0"/>
+        <w:textAlignment w:val="baseline"/>
+        <w:rPr>
+          <w:rFonts w:ascii="Arial" w:hAnsi="Arial" w:cs="Arial"/>
+          <w:color w:val="000000"/>
+          <w:sz w:val="28"/>
+          <w:szCs w:val="22"/>
+        </w:rPr>
+      </w:pPr>
+    </w:p>
+    <w:p>
+      <w:pPr>
+        <w:pStyle w:val="NormalWeb"/>
+        <w:spacing w:before="0" w:beforeAutospacing="0" w:after="0" w:afterAutospacing="0"/>
+        <w:textAlignment w:val="baseline"/>
+        <w:rPr>
+          <w:rFonts w:ascii="Arial" w:hAnsi="Arial" w:cs="Arial"/>
+          <w:color w:val="000000"/>
+          <w:sz w:val="28"/>
+          <w:szCs w:val="22"/>
+        </w:rPr>
+      </w:pPr>
+      <w:r>
+        <w:rPr>
+          <w:rFonts w:ascii="Arial" w:hAnsi="Arial" w:cs="Arial"/>
+          <w:color w:val="000000"/>
+          <w:sz w:val="28"/>
+          <w:szCs w:val="22"/>
+        </w:rPr>
+        <w:t>h = 2n</w:t>
+      </w:r>
+    </w:p>
+    <w:p>
+      <w:pPr>
+        <w:pStyle w:val="NormalWeb"/>
+        <w:spacing w:before="0" w:beforeAutospacing="0" w:after="0" w:afterAutospacing="0"/>
+        <w:textAlignment w:val="baseline"/>
+        <w:rPr>
+          <w:rFonts w:ascii="Arial" w:hAnsi="Arial" w:cs="Arial"/>
+          <w:color w:val="000000"/>
+          <w:sz w:val="28"/>
+          <w:szCs w:val="22"/>
+        </w:rPr>
+      </w:pPr>
+    </w:p>
+    <w:p>
+      <w:pPr>
+        <w:pStyle w:val="NormalWeb"/>
+        <w:spacing w:before="0" w:beforeAutospacing="0" w:after="0" w:afterAutospacing="0"/>
+        <w:textAlignment w:val="baseline"/>
+        <w:rPr>
+          <w:rFonts w:ascii="Arial" w:hAnsi="Arial" w:cs="Arial"/>
+          <w:color w:val="000000"/>
+          <w:sz w:val="28"/>
+          <w:szCs w:val="22"/>
+        </w:rPr>
+      </w:pPr>
+      <w:r>
+        <w:rPr>
+          <w:rFonts w:ascii="Arial" w:hAnsi="Arial" w:cs="Arial"/>
+          <w:color w:val="000000"/>
+          <w:sz w:val="28"/>
+          <w:szCs w:val="22"/>
+        </w:rPr>
+        <w:t>“Dividimos por 2 a ambos miembros”</w:t>
+      </w:r>
+    </w:p>
+    <w:p>
+      <w:pPr>
+        <w:pStyle w:val="NormalWeb"/>
+        <w:spacing w:before="0" w:beforeAutospacing="0" w:after="0" w:afterAutospacing="0"/>
+        <w:textAlignment w:val="baseline"/>
+        <w:rPr>
+          <w:rFonts w:ascii="Arial" w:hAnsi="Arial" w:cs="Arial"/>
+          <w:color w:val="000000"/>
+          <w:sz w:val="28"/>
+          <w:szCs w:val="22"/>
+        </w:rPr>
+      </w:pPr>
+    </w:p>
+    <w:p>
+      <w:pPr>
+        <w:pStyle w:val="NormalWeb"/>
+        <w:spacing w:before="0" w:beforeAutospacing="0" w:after="0" w:afterAutospacing="0"/>
+        <w:textAlignment w:val="baseline"/>
+        <w:rPr>
+          <w:rFonts w:ascii="Arial" w:hAnsi="Arial" w:cs="Arial"/>
+          <w:color w:val="000000"/>
+          <w:sz w:val="28"/>
+          <w:szCs w:val="22"/>
+        </w:rPr>
+      </w:pPr>
+      <w:proofErr w:type="gramStart"/>
+      <w:r>
+        <w:rPr>
+          <w:rFonts w:ascii="Arial" w:hAnsi="Arial" w:cs="Arial"/>
+          <w:color w:val="000000"/>
+          <w:sz w:val="28"/>
+          <w:szCs w:val="22"/>
+        </w:rPr>
+        <w:t>h/2</w:t>
+      </w:r>
+      <w:proofErr w:type="gramEnd"/>
+      <w:r>
+        <w:rPr>
+          <w:rFonts w:ascii="Arial" w:hAnsi="Arial" w:cs="Arial"/>
+          <w:color w:val="000000"/>
+          <w:sz w:val="28"/>
+          <w:szCs w:val="22"/>
+        </w:rPr>
+        <w:t xml:space="preserve"> = n</w:t>
+      </w:r>
+    </w:p>
+    <w:p>
+      <w:pPr>
+        <w:pStyle w:val="NormalWeb"/>
+        <w:spacing w:before="0" w:beforeAutospacing="0" w:after="0" w:afterAutospacing="0"/>
+        <w:textAlignment w:val="baseline"/>
+        <w:rPr>
+          <w:rFonts w:ascii="Arial" w:hAnsi="Arial" w:cs="Arial"/>
+          <w:color w:val="000000"/>
+          <w:sz w:val="28"/>
+          <w:szCs w:val="22"/>
+        </w:rPr>
+      </w:pPr>
+    </w:p>
+    <w:p>
+      <w:pPr>
+        <w:pStyle w:val="NormalWeb"/>
+        <w:spacing w:before="0" w:beforeAutospacing="0" w:after="0" w:afterAutospacing="0"/>
+        <w:textAlignment w:val="baseline"/>
+        <w:rPr>
+          <w:rFonts w:ascii="Arial" w:hAnsi="Arial" w:cs="Arial"/>
+          <w:color w:val="000000"/>
+          <w:sz w:val="28"/>
+          <w:szCs w:val="22"/>
+          <w:u w:val="single"/>
+        </w:rPr>
+      </w:pPr>
+      <w:r>
+        <w:rPr>
+          <w:rFonts w:ascii="Arial" w:hAnsi="Arial" w:cs="Arial"/>
+          <w:color w:val="000000"/>
+          <w:sz w:val="28"/>
+          <w:szCs w:val="22"/>
+        </w:rPr>
+        <w:t>Al final quedó demostrado que la altura sobre 2 es igual a la mínima longitud de una rama truncada.</w:t>
+      </w:r>
+    </w:p>
+    <w:p>
+      <w:pPr>
+        <w:pStyle w:val="NormalWeb"/>
+        <w:spacing w:before="0" w:beforeAutospacing="0" w:after="0" w:afterAutospacing="0"/>
+        <w:textAlignment w:val="baseline"/>
+        <w:rPr>
+          <w:rFonts w:ascii="Arial" w:hAnsi="Arial" w:cs="Arial"/>
+          <w:color w:val="000000"/>
+          <w:sz w:val="28"/>
+          <w:szCs w:val="22"/>
+        </w:rPr>
+      </w:pPr>
+    </w:p>
+    <w:p>
+      <w:pPr>
+        <w:pStyle w:val="NormalWeb"/>
+        <w:spacing w:before="0" w:beforeAutospacing="0" w:after="0" w:afterAutospacing="0"/>
+        <w:textAlignment w:val="baseline"/>
+        <w:rPr>
+          <w:rFonts w:ascii="Arial" w:hAnsi="Arial" w:cs="Arial"/>
+          <w:color w:val="000000"/>
+          <w:sz w:val="28"/>
+          <w:szCs w:val="22"/>
+        </w:rPr>
+      </w:pPr>
+    </w:p>
+    <w:p>
+      <w:pPr>
+        <w:pStyle w:val="NormalWeb"/>
+        <w:spacing w:before="0" w:beforeAutospacing="0" w:after="0" w:afterAutospacing="0"/>
+        <w:textAlignment w:val="baseline"/>
+        <w:rPr>
+          <w:rFonts w:ascii="Arial" w:hAnsi="Arial" w:cs="Arial"/>
+          <w:color w:val="000000"/>
+          <w:sz w:val="28"/>
+          <w:szCs w:val="22"/>
+        </w:rPr>
+      </w:pPr>
+    </w:p>
+    <w:p>
+      <w:pPr>
+        <w:pStyle w:val="NormalWeb"/>
+        <w:spacing w:before="0" w:beforeAutospacing="0" w:after="0" w:afterAutospacing="0"/>
+        <w:textAlignment w:val="baseline"/>
+        <w:rPr>
+          <w:rFonts w:ascii="Arial" w:hAnsi="Arial" w:cs="Arial"/>
+          <w:color w:val="000000"/>
+          <w:sz w:val="28"/>
           <w:szCs w:val="22"/>
         </w:rPr>
       </w:pPr>

</xml_diff>